<commit_message>
Added notes to NotesOnMovingToCompactFrameowrk.docx
</commit_message>
<xml_diff>
--- a/NotesOnMovingToCompactFrameowrk.docx
+++ b/NotesOnMovingToCompactFrameowrk.docx
@@ -280,6 +280,410 @@
         </w:r>
       </w:hyperlink>
     </w:p>
+    <w:p/>
+    <w:p/>
+    <w:p/>
+    <w:p/>
+    <w:p/>
+    <w:p>
+      <w:pPr>
+        <w:pStyle w:val="Heading1"/>
+        <w:pBdr>
+          <w:bottom w:val="single" w:sz="4" w:space="2" w:color="B9B9B9"/>
+        </w:pBdr>
+        <w:spacing w:before="0" w:beforeAutospacing="0" w:after="0" w:afterAutospacing="0"/>
+        <w:rPr>
+          <w:rFonts w:asciiTheme="minorHAnsi" w:hAnsiTheme="minorHAnsi" w:cstheme="minorHAnsi"/>
+          <w:color w:val="731400"/>
+          <w:sz w:val="23"/>
+          <w:szCs w:val="23"/>
+        </w:rPr>
+      </w:pPr>
+      <w:hyperlink r:id="rId7" w:tooltip="Title of this entry." w:history="1">
+        <w:r>
+          <w:rPr>
+            <w:rStyle w:val="Hyperlink"/>
+            <w:rFonts w:asciiTheme="minorHAnsi" w:hAnsiTheme="minorHAnsi" w:cstheme="minorHAnsi"/>
+            <w:color w:val="731400"/>
+            <w:sz w:val="23"/>
+            <w:szCs w:val="23"/>
+          </w:rPr>
+          <w:t>Windows CE: SDK Doesn’t Show up in Visual Studio 2008</w:t>
+        </w:r>
+      </w:hyperlink>
+    </w:p>
+    <w:p>
+      <w:pPr>
+        <w:rPr>
+          <w:rFonts w:cstheme="minorHAnsi"/>
+          <w:color w:val="6A604F"/>
+          <w:sz w:val="12"/>
+          <w:szCs w:val="12"/>
+        </w:rPr>
+      </w:pPr>
+    </w:p>
+    <w:p>
+      <w:pPr>
+        <w:rPr>
+          <w:rFonts w:cstheme="minorHAnsi"/>
+          <w:color w:val="6A604F"/>
+          <w:sz w:val="16"/>
+          <w:szCs w:val="16"/>
+        </w:rPr>
+      </w:pPr>
+      <w:r>
+        <w:rPr>
+          <w:rFonts w:cstheme="minorHAnsi"/>
+          <w:color w:val="6A604F"/>
+          <w:sz w:val="16"/>
+          <w:szCs w:val="16"/>
+        </w:rPr>
+        <w:t>A customer recently contacted me because after installing an SDK it didn’t show up in Visual Studio 2008. </w:t>
+      </w:r>
+    </w:p>
+    <w:p>
+      <w:pPr>
+        <w:rPr>
+          <w:rFonts w:cstheme="minorHAnsi"/>
+          <w:color w:val="6A604F"/>
+          <w:sz w:val="16"/>
+          <w:szCs w:val="16"/>
+        </w:rPr>
+      </w:pPr>
+      <w:r>
+        <w:rPr>
+          <w:rFonts w:cstheme="minorHAnsi"/>
+          <w:color w:val="6A604F"/>
+          <w:sz w:val="16"/>
+          <w:szCs w:val="16"/>
+        </w:rPr>
+        <w:t>So being a good vendor I installed VS2008 and then installed the SDK – no problem the SDK showed up and I could create projects based on it. I let the customer know that the SDK definitely works with VS2008. The customer got back to me and asked what OS I was using. Hmm, how could that play into this? I told him that I use Windows XP, and it turned out that he is way more modern than I am and is using both Windows Vista and 7.</w:t>
+      </w:r>
+    </w:p>
+    <w:p>
+      <w:pPr>
+        <w:rPr>
+          <w:rFonts w:cstheme="minorHAnsi"/>
+          <w:color w:val="6A604F"/>
+          <w:sz w:val="16"/>
+          <w:szCs w:val="16"/>
+        </w:rPr>
+      </w:pPr>
+      <w:r>
+        <w:rPr>
+          <w:rFonts w:cstheme="minorHAnsi"/>
+          <w:color w:val="6A604F"/>
+          <w:sz w:val="16"/>
+          <w:szCs w:val="16"/>
+        </w:rPr>
+        <w:t>The customer opened a support case with Microsoft. The answer turns out to be that the SDK install requires the user to be logged on as an administrator when installing on Windows Vista and 7 for the SDK to show up in Visual Studio 2008. This problem does not seem to exist for Visual Studio 2005 on those operating systems.</w:t>
+      </w:r>
+    </w:p>
+    <w:p>
+      <w:pPr>
+        <w:rPr>
+          <w:rFonts w:cstheme="minorHAnsi"/>
+          <w:color w:val="6A604F"/>
+          <w:sz w:val="16"/>
+          <w:szCs w:val="16"/>
+        </w:rPr>
+      </w:pPr>
+      <w:r>
+        <w:rPr>
+          <w:rFonts w:cstheme="minorHAnsi"/>
+          <w:color w:val="6A604F"/>
+          <w:sz w:val="16"/>
+          <w:szCs w:val="16"/>
+        </w:rPr>
+        <w:t>The actual instructions from Microsoft Support are:</w:t>
+      </w:r>
+    </w:p>
+    <w:p>
+      <w:pPr>
+        <w:ind w:hanging="360"/>
+        <w:rPr>
+          <w:rFonts w:cstheme="minorHAnsi"/>
+          <w:color w:val="6A604F"/>
+          <w:sz w:val="20"/>
+          <w:szCs w:val="20"/>
+        </w:rPr>
+      </w:pPr>
+      <w:r>
+        <w:rPr>
+          <w:rFonts w:cstheme="minorHAnsi"/>
+          <w:color w:val="6A604F"/>
+          <w:sz w:val="20"/>
+          <w:szCs w:val="20"/>
+        </w:rPr>
+        <w:t>1)     </w:t>
+      </w:r>
+      <w:r>
+        <w:rPr>
+          <w:rStyle w:val="apple-converted-space"/>
+          <w:rFonts w:cstheme="minorHAnsi"/>
+          <w:color w:val="6A604F"/>
+          <w:sz w:val="20"/>
+          <w:szCs w:val="20"/>
+        </w:rPr>
+        <w:t> </w:t>
+      </w:r>
+      <w:r>
+        <w:rPr>
+          <w:rFonts w:cstheme="minorHAnsi"/>
+          <w:color w:val="6A604F"/>
+          <w:sz w:val="20"/>
+          <w:szCs w:val="20"/>
+        </w:rPr>
+        <w:t>Make sure Visual Studio 2008 is not running. I also shut down the device emulator manager but you may not be using that.</w:t>
+      </w:r>
+    </w:p>
+    <w:p>
+      <w:pPr>
+        <w:ind w:hanging="360"/>
+        <w:rPr>
+          <w:rFonts w:cstheme="minorHAnsi"/>
+          <w:color w:val="6A604F"/>
+          <w:sz w:val="20"/>
+          <w:szCs w:val="20"/>
+        </w:rPr>
+      </w:pPr>
+      <w:r>
+        <w:rPr>
+          <w:rFonts w:cstheme="minorHAnsi"/>
+          <w:color w:val="6A604F"/>
+          <w:sz w:val="20"/>
+          <w:szCs w:val="20"/>
+        </w:rPr>
+        <w:t>2)     </w:t>
+      </w:r>
+      <w:r>
+        <w:rPr>
+          <w:rStyle w:val="apple-converted-space"/>
+          <w:rFonts w:cstheme="minorHAnsi"/>
+          <w:color w:val="6A604F"/>
+          <w:sz w:val="20"/>
+          <w:szCs w:val="20"/>
+        </w:rPr>
+        <w:t> </w:t>
+      </w:r>
+      <w:r>
+        <w:rPr>
+          <w:rFonts w:cstheme="minorHAnsi"/>
+          <w:color w:val="6A604F"/>
+          <w:sz w:val="20"/>
+          <w:szCs w:val="20"/>
+        </w:rPr>
+        <w:t>Open a “Visual Studio 2008 Command Prompt” as Administrator. On Windows 7 just right click the short cut and pick the “Run as administrator” option.</w:t>
+      </w:r>
+    </w:p>
+    <w:p>
+      <w:pPr>
+        <w:ind w:hanging="360"/>
+        <w:rPr>
+          <w:rFonts w:cstheme="minorHAnsi"/>
+          <w:color w:val="6A604F"/>
+          <w:sz w:val="20"/>
+          <w:szCs w:val="20"/>
+        </w:rPr>
+      </w:pPr>
+      <w:r>
+        <w:rPr>
+          <w:rFonts w:cstheme="minorHAnsi"/>
+          <w:color w:val="6A604F"/>
+          <w:sz w:val="20"/>
+          <w:szCs w:val="20"/>
+        </w:rPr>
+        <w:t>3)     </w:t>
+      </w:r>
+      <w:r>
+        <w:rPr>
+          <w:rStyle w:val="apple-converted-space"/>
+          <w:rFonts w:cstheme="minorHAnsi"/>
+          <w:color w:val="6A604F"/>
+          <w:sz w:val="20"/>
+          <w:szCs w:val="20"/>
+        </w:rPr>
+        <w:t> </w:t>
+      </w:r>
+      <w:proofErr w:type="gramStart"/>
+      <w:r>
+        <w:rPr>
+          <w:rFonts w:cstheme="minorHAnsi"/>
+          <w:color w:val="6A604F"/>
+          <w:sz w:val="20"/>
+          <w:szCs w:val="20"/>
+        </w:rPr>
+        <w:t>Enter</w:t>
+      </w:r>
+      <w:proofErr w:type="gramEnd"/>
+      <w:r>
+        <w:rPr>
+          <w:rFonts w:cstheme="minorHAnsi"/>
+          <w:color w:val="6A604F"/>
+          <w:sz w:val="20"/>
+          <w:szCs w:val="20"/>
+        </w:rPr>
+        <w:t xml:space="preserve"> the following command: </w:t>
+      </w:r>
+      <w:proofErr w:type="spellStart"/>
+      <w:r>
+        <w:rPr>
+          <w:rFonts w:cstheme="minorHAnsi"/>
+          <w:color w:val="6A604F"/>
+          <w:sz w:val="20"/>
+          <w:szCs w:val="20"/>
+        </w:rPr>
+        <w:t>msiexec</w:t>
+      </w:r>
+      <w:proofErr w:type="spellEnd"/>
+      <w:r>
+        <w:rPr>
+          <w:rFonts w:cstheme="minorHAnsi"/>
+          <w:color w:val="6A604F"/>
+          <w:sz w:val="20"/>
+          <w:szCs w:val="20"/>
+        </w:rPr>
+        <w:t xml:space="preserve"> /log SDKInstallLog.txt /package &lt;the path to your .</w:t>
+      </w:r>
+      <w:proofErr w:type="spellStart"/>
+      <w:r>
+        <w:rPr>
+          <w:rFonts w:cstheme="minorHAnsi"/>
+          <w:color w:val="6A604F"/>
+          <w:sz w:val="20"/>
+          <w:szCs w:val="20"/>
+        </w:rPr>
+        <w:t>msi</w:t>
+      </w:r>
+      <w:proofErr w:type="spellEnd"/>
+      <w:r>
+        <w:rPr>
+          <w:rFonts w:cstheme="minorHAnsi"/>
+          <w:color w:val="6A604F"/>
+          <w:sz w:val="20"/>
+          <w:szCs w:val="20"/>
+        </w:rPr>
+        <w:t xml:space="preserve"> file&gt;</w:t>
+      </w:r>
+    </w:p>
+    <w:p>
+      <w:pPr>
+        <w:ind w:hanging="360"/>
+        <w:rPr>
+          <w:rFonts w:cstheme="minorHAnsi"/>
+          <w:color w:val="6A604F"/>
+          <w:sz w:val="20"/>
+          <w:szCs w:val="20"/>
+        </w:rPr>
+      </w:pPr>
+      <w:r>
+        <w:rPr>
+          <w:rFonts w:cstheme="minorHAnsi"/>
+          <w:color w:val="6A604F"/>
+          <w:sz w:val="20"/>
+          <w:szCs w:val="20"/>
+        </w:rPr>
+        <w:t>4)     </w:t>
+      </w:r>
+      <w:r>
+        <w:rPr>
+          <w:rStyle w:val="apple-converted-space"/>
+          <w:rFonts w:cstheme="minorHAnsi"/>
+          <w:color w:val="6A604F"/>
+          <w:sz w:val="20"/>
+          <w:szCs w:val="20"/>
+        </w:rPr>
+        <w:t> </w:t>
+      </w:r>
+      <w:r>
+        <w:rPr>
+          <w:rFonts w:cstheme="minorHAnsi"/>
+          <w:color w:val="6A604F"/>
+          <w:sz w:val="20"/>
+          <w:szCs w:val="20"/>
+        </w:rPr>
+        <w:t>When asked if you wish to do a custom or complete install pick custom</w:t>
+      </w:r>
+    </w:p>
+    <w:p>
+      <w:pPr>
+        <w:ind w:hanging="360"/>
+        <w:rPr>
+          <w:rFonts w:cstheme="minorHAnsi"/>
+          <w:color w:val="6A604F"/>
+          <w:sz w:val="20"/>
+          <w:szCs w:val="20"/>
+        </w:rPr>
+      </w:pPr>
+      <w:r>
+        <w:rPr>
+          <w:rFonts w:cstheme="minorHAnsi"/>
+          <w:color w:val="6A604F"/>
+          <w:sz w:val="20"/>
+          <w:szCs w:val="20"/>
+        </w:rPr>
+        <w:t>5)     </w:t>
+      </w:r>
+      <w:r>
+        <w:rPr>
+          <w:rStyle w:val="apple-converted-space"/>
+          <w:rFonts w:cstheme="minorHAnsi"/>
+          <w:color w:val="6A604F"/>
+          <w:sz w:val="20"/>
+          <w:szCs w:val="20"/>
+        </w:rPr>
+        <w:t> </w:t>
+      </w:r>
+      <w:r>
+        <w:rPr>
+          <w:rFonts w:cstheme="minorHAnsi"/>
+          <w:color w:val="6A604F"/>
+          <w:sz w:val="20"/>
+          <w:szCs w:val="20"/>
+        </w:rPr>
+        <w:t>Instruct the installer to omit the installation of the documentation. This was something I found about CE 6 SDK installation issue and may have no bearing upon your problem but I did it anyway.</w:t>
+      </w:r>
+    </w:p>
+    <w:p>
+      <w:pPr>
+        <w:ind w:hanging="360"/>
+        <w:rPr>
+          <w:rFonts w:cstheme="minorHAnsi"/>
+          <w:color w:val="6A604F"/>
+          <w:sz w:val="20"/>
+          <w:szCs w:val="20"/>
+        </w:rPr>
+      </w:pPr>
+      <w:r>
+        <w:rPr>
+          <w:rFonts w:cstheme="minorHAnsi"/>
+          <w:color w:val="6A604F"/>
+          <w:sz w:val="20"/>
+          <w:szCs w:val="20"/>
+        </w:rPr>
+        <w:t>6)     </w:t>
+      </w:r>
+      <w:r>
+        <w:rPr>
+          <w:rStyle w:val="apple-converted-space"/>
+          <w:rFonts w:cstheme="minorHAnsi"/>
+          <w:color w:val="6A604F"/>
+          <w:sz w:val="20"/>
+          <w:szCs w:val="20"/>
+        </w:rPr>
+        <w:t> </w:t>
+      </w:r>
+      <w:r>
+        <w:rPr>
+          <w:rFonts w:cstheme="minorHAnsi"/>
+          <w:color w:val="6A604F"/>
+          <w:sz w:val="20"/>
+          <w:szCs w:val="20"/>
+        </w:rPr>
+        <w:t>Install</w:t>
+      </w:r>
+    </w:p>
+    <w:p/>
     <w:sectPr>
       <w:pgSz w:w="11906" w:h="16838"/>
       <w:pgMar w:top="1440" w:right="1440" w:bottom="1440" w:left="1440" w:header="708" w:footer="708" w:gutter="0"/>
@@ -893,6 +1297,27 @@
     <w:qFormat/>
     <w:rsid w:val="00DB518A"/>
   </w:style>
+  <w:style w:type="paragraph" w:styleId="Heading1">
+    <w:name w:val="heading 1"/>
+    <w:basedOn w:val="Normal"/>
+    <w:link w:val="Heading1Char"/>
+    <w:uiPriority w:val="9"/>
+    <w:qFormat/>
+    <w:rsid w:val="00A16667"/>
+    <w:pPr>
+      <w:spacing w:before="100" w:beforeAutospacing="1" w:after="100" w:afterAutospacing="1" w:line="240" w:lineRule="auto"/>
+      <w:outlineLvl w:val="0"/>
+    </w:pPr>
+    <w:rPr>
+      <w:rFonts w:ascii="Times New Roman" w:eastAsia="Times New Roman" w:hAnsi="Times New Roman" w:cs="Times New Roman"/>
+      <w:b/>
+      <w:bCs/>
+      <w:kern w:val="36"/>
+      <w:sz w:val="48"/>
+      <w:szCs w:val="48"/>
+      <w:lang w:eastAsia="en-ZA"/>
+    </w:rPr>
+  </w:style>
   <w:style w:type="character" w:default="1" w:styleId="DefaultParagraphFont">
     <w:name w:val="Default Paragraph Font"/>
     <w:uiPriority w:val="1"/>
@@ -942,6 +1367,27 @@
       <w:color w:val="0000FF" w:themeColor="hyperlink"/>
       <w:u w:val="single"/>
     </w:rPr>
+  </w:style>
+  <w:style w:type="character" w:customStyle="1" w:styleId="Heading1Char">
+    <w:name w:val="Heading 1 Char"/>
+    <w:basedOn w:val="DefaultParagraphFont"/>
+    <w:link w:val="Heading1"/>
+    <w:uiPriority w:val="9"/>
+    <w:rsid w:val="00A16667"/>
+    <w:rPr>
+      <w:rFonts w:ascii="Times New Roman" w:eastAsia="Times New Roman" w:hAnsi="Times New Roman" w:cs="Times New Roman"/>
+      <w:b/>
+      <w:bCs/>
+      <w:kern w:val="36"/>
+      <w:sz w:val="48"/>
+      <w:szCs w:val="48"/>
+      <w:lang w:eastAsia="en-ZA"/>
+    </w:rPr>
+  </w:style>
+  <w:style w:type="character" w:customStyle="1" w:styleId="apple-converted-space">
+    <w:name w:val="apple-converted-space"/>
+    <w:basedOn w:val="DefaultParagraphFont"/>
+    <w:rsid w:val="00A16667"/>
   </w:style>
 </w:styles>
 </file>

</xml_diff>